<commit_message>
feat: babylonian exile to UKR done. thank You so much Lord Daddy Jesus Christ my Lord Most High GOD King Jesus Christ my Lord and Savior Almighty Everlasting Kign of all people and Lord Most High AMen and Amen
thank You Daddy Jesus Christ my Lord Most High King Jesus Christ our Lord Almighty GOD Most High
</commit_message>
<xml_diff>
--- a/Translating the Bible/GotQuestion.com Articles/Group 98/translated/Babylonian-captivity_Ukrainian.docx
+++ b/Translating the Bible/GotQuestion.com Articles/Group 98/translated/Babylonian-captivity_Ukrainian.docx
@@ -1,11 +1,11 @@
 
 <file path=word/document.xml><?xml version="1.0" encoding="utf-8"?>
-<w:document xmlns:wpc="http://schemas.microsoft.com/office/word/2010/wordprocessingCanvas" xmlns:cx="http://schemas.microsoft.com/office/drawing/2014/chartex" xmlns:cx1="http://schemas.microsoft.com/office/drawing/2015/9/8/chartex" xmlns:cx2="http://schemas.microsoft.com/office/drawing/2015/10/21/chartex" xmlns:cx3="http://schemas.microsoft.com/office/drawing/2016/5/9/chartex" xmlns:cx4="http://schemas.microsoft.com/office/drawing/2016/5/10/chartex" xmlns:cx5="http://schemas.microsoft.com/office/drawing/2016/5/11/chartex" xmlns:cx6="http://schemas.microsoft.com/office/drawing/2016/5/12/chartex" xmlns:cx7="http://schemas.microsoft.com/office/drawing/2016/5/13/chartex" xmlns:cx8="http://schemas.microsoft.com/office/drawing/2016/5/14/chartex" xmlns:mc="http://schemas.openxmlformats.org/markup-compatibility/2006" xmlns:aink="http://schemas.microsoft.com/office/drawing/2016/ink" xmlns:am3d="http://schemas.microsoft.com/office/drawing/2017/model3d" xmlns:o="urn:schemas-microsoft-com:office:office" xmlns:r="http://schemas.openxmlformats.org/officeDocument/2006/relationships" xmlns:m="http://schemas.openxmlformats.org/officeDocument/2006/math" xmlns:v="urn:schemas-microsoft-com:vml" xmlns:wp14="http://schemas.microsoft.com/office/word/2010/wordprocessingDrawing" xmlns:wp="http://schemas.openxmlformats.org/drawingml/2006/wordprocessingDrawing" xmlns:w10="urn:schemas-microsoft-com:office:word" xmlns:w="http://schemas.openxmlformats.org/wordprocessingml/2006/main" xmlns:w14="http://schemas.microsoft.com/office/word/2010/wordml" xmlns:w15="http://schemas.microsoft.com/office/word/2012/wordml" xmlns:w16cid="http://schemas.microsoft.com/office/word/2016/wordml/cid" xmlns:w16se="http://schemas.microsoft.com/office/word/2015/wordml/symex" xmlns:wpg="http://schemas.microsoft.com/office/word/2010/wordprocessingGroup" xmlns:wpi="http://schemas.microsoft.com/office/word/2010/wordprocessingInk" xmlns:wne="http://schemas.microsoft.com/office/word/2006/wordml" xmlns:wps="http://schemas.microsoft.com/office/word/2010/wordprocessingShape" mc:Ignorable="w14 w15 w16se w16cid wp14">
+<w:document xmlns:wpc="http://schemas.microsoft.com/office/word/2010/wordprocessingCanvas" xmlns:cx="http://schemas.microsoft.com/office/drawing/2014/chartex" xmlns:cx1="http://schemas.microsoft.com/office/drawing/2015/9/8/chartex" xmlns:cx2="http://schemas.microsoft.com/office/drawing/2015/10/21/chartex" xmlns:cx3="http://schemas.microsoft.com/office/drawing/2016/5/9/chartex" xmlns:cx4="http://schemas.microsoft.com/office/drawing/2016/5/10/chartex" xmlns:cx5="http://schemas.microsoft.com/office/drawing/2016/5/11/chartex" xmlns:cx6="http://schemas.microsoft.com/office/drawing/2016/5/12/chartex" xmlns:cx7="http://schemas.microsoft.com/office/drawing/2016/5/13/chartex" xmlns:cx8="http://schemas.microsoft.com/office/drawing/2016/5/14/chartex" xmlns:mc="http://schemas.openxmlformats.org/markup-compatibility/2006" xmlns:aink="http://schemas.microsoft.com/office/drawing/2016/ink" xmlns:am3d="http://schemas.microsoft.com/office/drawing/2017/model3d" xmlns:o="urn:schemas-microsoft-com:office:office" xmlns:oel="http://schemas.microsoft.com/office/2019/extlst" xmlns:r="http://schemas.openxmlformats.org/officeDocument/2006/relationships" xmlns:m="http://schemas.openxmlformats.org/officeDocument/2006/math" xmlns:v="urn:schemas-microsoft-com:vml" xmlns:wp14="http://schemas.microsoft.com/office/word/2010/wordprocessingDrawing" xmlns:wp="http://schemas.openxmlformats.org/drawingml/2006/wordprocessingDrawing" xmlns:w10="urn:schemas-microsoft-com:office:word" xmlns:w="http://schemas.openxmlformats.org/wordprocessingml/2006/main" xmlns:w14="http://schemas.microsoft.com/office/word/2010/wordml" xmlns:w15="http://schemas.microsoft.com/office/word/2012/wordml" xmlns:w16cex="http://schemas.microsoft.com/office/word/2018/wordml/cex" xmlns:w16cid="http://schemas.microsoft.com/office/word/2016/wordml/cid" xmlns:w16="http://schemas.microsoft.com/office/word/2018/wordml" xmlns:w16du="http://schemas.microsoft.com/office/word/2023/wordml/word16du" xmlns:w16sdtdh="http://schemas.microsoft.com/office/word/2020/wordml/sdtdatahash" xmlns:w16se="http://schemas.microsoft.com/office/word/2015/wordml/symex" xmlns:wpg="http://schemas.microsoft.com/office/word/2010/wordprocessingGroup" xmlns:wpi="http://schemas.microsoft.com/office/word/2010/wordprocessingInk" xmlns:wne="http://schemas.microsoft.com/office/word/2006/wordml" xmlns:wps="http://schemas.microsoft.com/office/word/2010/wordprocessingShape" mc:Ignorable="w14 w15 w16se w16cid w16 w16cex w16sdtdh w16du wp14">
   <w:body>
     <w:p>
       <w:pPr>
         <w:rPr>
-          <w:rStyle w:val="Strong"/>
+          <w:rStyle w:val="a3"/>
           <w:rFonts w:cs="Calibri"/>
           <w:b w:val="0"/>
           <w:color w:val="000000"/>
@@ -13,7 +13,7 @@
       </w:pPr>
       <w:r>
         <w:rPr>
-          <w:rStyle w:val="Strong"/>
+          <w:rStyle w:val="a3"/>
           <w:rFonts w:cs="Calibri"/>
           <w:color w:val="000000"/>
         </w:rPr>
@@ -21,18 +21,18 @@
       </w:r>
       <w:r>
         <w:rPr>
-          <w:rStyle w:val="Strong"/>
+          <w:rStyle w:val="a3"/>
           <w:rFonts w:cs="Calibri"/>
           <w:b w:val="0"/>
           <w:color w:val="000000"/>
         </w:rPr>
-        <w:t>Babylonian captivity exile</w:t>
+        <w:t>Вавилонський полон та вигнання</w:t>
       </w:r>
     </w:p>
     <w:p>
       <w:pPr>
         <w:rPr>
-          <w:rStyle w:val="Strong"/>
+          <w:rStyle w:val="a3"/>
           <w:rFonts w:cs="Calibri"/>
           <w:b w:val="0"/>
           <w:color w:val="000000"/>
@@ -40,7 +40,7 @@
       </w:pPr>
       <w:r>
         <w:rPr>
-          <w:rStyle w:val="Strong"/>
+          <w:rStyle w:val="a3"/>
           <w:rFonts w:cs="Calibri"/>
           <w:color w:val="000000"/>
         </w:rPr>
@@ -51,13 +51,13 @@
           <w:rFonts w:cs="Calibri"/>
           <w:color w:val="000000"/>
         </w:rPr>
-        <w:t>What was the Babylonian captivity/exile? Why was God's judgment, in the form of the Babylonian captivity, necessary for the nation of Israel?</w:t>
+        <w:t>Що таке вавилонський полон/вигнання? Чому Божий вирок у вигляді вавилонського полону був необхідним для ізраїльського народу?</w:t>
       </w:r>
     </w:p>
     <w:p>
       <w:pPr>
         <w:rPr>
-          <w:rStyle w:val="Strong"/>
+          <w:rStyle w:val="a3"/>
           <w:rFonts w:cs="Calibri"/>
           <w:color w:val="000000"/>
         </w:rPr>
@@ -77,21 +77,7 @@
           <w:bCs/>
           <w:color w:val="000000"/>
         </w:rPr>
-        <w:t>Question: "What was the Babylonian captivity/exile?"</w:t>
-      </w:r>
-      <w:r>
-        <w:rPr>
-          <w:rFonts w:cs="Calibri"/>
-          <w:color w:val="000000"/>
-        </w:rPr>
-        <w:br/>
-      </w:r>
-      <w:r>
-        <w:rPr>
-          <w:rFonts w:cs="Calibri"/>
-          <w:color w:val="000000"/>
-        </w:rPr>
-        <w:br/>
+        <w:t>Question: "</w:t>
       </w:r>
       <w:r>
         <w:rPr>
@@ -100,6 +86,38 @@
           <w:bCs/>
           <w:color w:val="000000"/>
         </w:rPr>
+        <w:t>Що таке вавилонський полон/вигнання?</w:t>
+      </w:r>
+      <w:r>
+        <w:rPr>
+          <w:rFonts w:cs="Calibri"/>
+          <w:b/>
+          <w:bCs/>
+          <w:color w:val="000000"/>
+        </w:rPr>
+        <w:t>"</w:t>
+      </w:r>
+      <w:r>
+        <w:rPr>
+          <w:rFonts w:cs="Calibri"/>
+          <w:color w:val="000000"/>
+        </w:rPr>
+        <w:br/>
+      </w:r>
+      <w:r>
+        <w:rPr>
+          <w:rFonts w:cs="Calibri"/>
+          <w:color w:val="000000"/>
+        </w:rPr>
+        <w:br/>
+      </w:r>
+      <w:r>
+        <w:rPr>
+          <w:rFonts w:cs="Calibri"/>
+          <w:b/>
+          <w:bCs/>
+          <w:color w:val="000000"/>
+        </w:rPr>
         <w:t>Answer:</w:t>
       </w:r>
       <w:r>
@@ -107,7 +125,14 @@
           <w:rFonts w:cs="Calibri"/>
           <w:color w:val="000000"/>
         </w:rPr>
-        <w:t> The Babylonian captivity or exile refers to the time period in Israel’s history when Jews were taken captive by King Nebuchadnezzar II of Babylon. It is an important period of biblical history because both the captivity/exile and the return and restoration of the Jewish nation were fulfillments of Old Testament prophecies.</w:t>
+        <w:t> </w:t>
+      </w:r>
+      <w:r>
+        <w:rPr>
+          <w:rFonts w:cs="Calibri"/>
+          <w:color w:val="000000"/>
+        </w:rPr>
+        <w:t>Вавилонський полон або вигнання - це період в історії Ізраїлю, коли євреї потрапили в полон до вавилонського царя Навуходоносора II. Це важливий період біблійної історії, оскільки як полон/вигнання, так і повернення та відновлення єврейського народу були виконанням старозавітних пророцтв.</w:t>
       </w:r>
       <w:r>
         <w:rPr>
@@ -122,21 +147,13 @@
           <w:color w:val="000000"/>
         </w:rPr>
         <w:br/>
-        <w:t>God used Babylon as His agent of judgment against Israel for their sins of idolatry and rebellion against Him. There were actually several different times during this period (607</w:t>
-      </w:r>
-      <w:r>
-        <w:rPr>
-          <w:rFonts w:cs="Calibri"/>
-          <w:color w:val="000000"/>
-        </w:rPr>
-        <w:t>—</w:t>
-      </w:r>
-      <w:r>
-        <w:rPr>
-          <w:rFonts w:cs="Calibri"/>
-          <w:color w:val="000000"/>
-        </w:rPr>
-        <w:t>586 BC) when the Jews were taken captive by Babylon. With each successive rebellion against Babylonian rule, Nebuchadnezzar would lead his armies against Judah until they laid siege to Jerusalem for over a year, killing many people and destroying the Jewish temple, taking captive many thousands of Jews, and leaving Jerusalem in ruins.</w:t>
+      </w:r>
+      <w:r>
+        <w:rPr>
+          <w:rFonts w:cs="Calibri"/>
+          <w:color w:val="000000"/>
+        </w:rPr>
+        <w:t>Бог використовував Вавилон як Своє знаряддя для суду над Ізраїлем за їхні гріхи ідолопоклонства та повстання проти Господа. Протягом цього періоду (607-586 рр. до Р.Х.) євреї кілька разів потрапляли у вавилонський полон. З кожним наступним повстанням проти вавилонського панування Навуходоносор вів свої війська проти Юдеї, поки вони не тримали в облозі Єрусалим більше року, вбиваючи багато людей і руйнуючи єврейський храм, забираючи в полон багато тисяч євреїв та залишаючи Єрусалим в руїнах.</w:t>
       </w:r>
       <w:r>
         <w:rPr>
@@ -151,7 +168,13 @@
           <w:color w:val="000000"/>
         </w:rPr>
         <w:br/>
-        <w:t>As prophesied in Scripture, the Jewish people would be allowed to return to Jerusalem after 70 years of exile. That prophecy was fulfilled in 537 BC, and the Jews were allowed by King Cyrus of Persia to return to Israel and begin rebuilding the city and temple. The return under the direction of Ezra led to a revival among the Jewish people and the rebuilding of the temple.</w:t>
+      </w:r>
+      <w:r>
+        <w:rPr>
+          <w:rFonts w:cs="Calibri"/>
+          <w:color w:val="000000"/>
+        </w:rPr>
+        <w:t>Згідно з пророцтвом у Святому Письмі, єврейському народові буде дозволено повернутися до Єрусалиму після 70 років вигнання. Це пророцтво здійснилося в 537 році до Р.Х., і перський цар Кир дозволив євреям повернутися до Ізраїлю і почати відбудову міста та храму. Повернення під проводом Ездри призвело до відродження єврейського народу і відбудови храму.</w:t>
       </w:r>
       <w:r>
         <w:rPr>
@@ -166,7 +189,13 @@
           <w:color w:val="000000"/>
         </w:rPr>
         <w:br/>
-        <w:t>Under the reign of King Nebuchadnezzar II, the Babylonian Empire spread throughout the Middle East, and around 607 BC, King Jehoiakim of Judah was forced into submission, becoming a vassal to Nebuchadnezzar (2 Kings 24:1). It was during this time that Nebuchadnezzar took many of the finest and brightest young men from each city in Judah captive, including Daniel, Hananiah (Shadrach), Mishael (Meshach) and Azariah (Abednego). After three years of serving Nebuchadnezzar, Jehoiakim of Judah rebelled against Babylonian rule and once again turned to Egypt for support. After sending his army to deal with Judah’s revolt, Nebuchadnezzar himself left Babylon in 598 BC to deal with the problem. Arriving in Jerusalem around March of 597 BC, Nebuchadnezzar laid siege to Jerusalem, taking control of the area, looting it, and taking captive with him Jehoikim’s son, Jehoiachin, his family, and almost all of the population of Judah, leaving only the poorest people of the land (2 Kings 24:8-16).</w:t>
+      </w:r>
+      <w:r>
+        <w:rPr>
+          <w:rFonts w:cs="Calibri"/>
+          <w:color w:val="000000"/>
+        </w:rPr>
+        <w:t>За правління царя Навуходоносора II Вавилонська імперія поширилася на весь Близький Схід, і близько 607 р. до Р.Х. юдейський цар Єгояким був змушений підкоритися, ставши васалом Навуходоносора (2 Царів 24:1). Саме в цей час Навуходоносор взяв у полон багатьох найкращих і найрозумніших юнаків з кожного міста Юдеї, в тому числі Даниїла, Хананію (Шадраха), Місаїла (Мешаха) і Азарію (Авденаго). Після трьох років служіння Навуходоносорові юдейський цар Єгояким повстав проти вавилонського панування і знову звернувся за підтримкою до Єгипту. Відправивши свою армію на придушення повстання Юди, Навуходоносор сам покинув Вавилон у 598 р. до Р.Х., щоб розібратися з цією проблемою. Прибувши до Єрусалиму приблизно в березні 597 р. до Р.Х., Навуходоносор взяв Єрусалим в облогу, встановив контроль над містом, розграбував його і забрав у полон сина Єгоякима, Єгояхина, його сім'ю та майже все населення Юдеї, залишивши на волі лише найбідніших мешканців країни (2 Царів 24:8-16).</w:t>
       </w:r>
       <w:r>
         <w:rPr>
@@ -181,30 +210,13 @@
           <w:color w:val="000000"/>
         </w:rPr>
         <w:br/>
-        <w:t>At that time Nebuchadnezzar appointed King Zedekiah to rule as his representative over Judah, but after nine years and still not having learned their lesson, Zedekiah led Judah in rebellion against Babylon one final time (2 Kings 24–25). Influenced by false prophets and ignoring Jeremiah’s warnings, Zedekiah decided to join a coalition that was being formed by Edom, Moab, Ammon and Phoenicia in rebellion against Nebuchadnezzar (Jeremiah 27:1-</w:t>
-      </w:r>
-      <w:r>
-        <w:rPr>
-          <w:rFonts w:cs="Calibri"/>
-          <w:color w:val="000000"/>
-        </w:rPr>
-        <w:t>15</w:t>
-      </w:r>
-      <w:r>
-        <w:rPr>
-          <w:rFonts w:cs="Calibri"/>
-          <w:color w:val="000000"/>
-        </w:rPr>
-        <w:t>). This resulted in Nebuchadnezzar again laying siege to Jerusalem. Jerusalem fell in July</w:t>
-      </w:r>
-      <w:bookmarkStart w:id="0" w:name="_GoBack"/>
-      <w:bookmarkEnd w:id="0"/>
-      <w:r>
-        <w:rPr>
-          <w:rFonts w:cs="Calibri"/>
-          <w:color w:val="000000"/>
-        </w:rPr>
-        <w:t xml:space="preserve"> 587 or 586 BC, and Zedekiah was taken captive to Babylon after seeing his sons killed before him and then having his eyes plucked out (2 Kings 25). At this time Jerusalem was laid to waste, the temple destroyed and all the houses burned. The majority of the Jewish people were </w:t>
+      </w:r>
+      <w:r>
+        <w:rPr>
+          <w:rFonts w:cs="Calibri"/>
+          <w:color w:val="000000"/>
+        </w:rPr>
+        <w:t xml:space="preserve">У той час Навуходоносор призначив царя Седекію своїм представником в Юдеї, але через дев'ять років, так і не засвоївши урок, Седекія востаннє повів Юдею на повстання проти Вавилону (2 Царів 24-25). Під впливом лжепророків та ігноруючи застереження Єремії, Седекія вирішив приєднатися до коаліції, яку формували Едом, Моав, Аммон та Фінікія для повстання проти Навуходоносора (Єремії 27:1-15). Це призвело до того, що Навуходоносор знову взяв в облогу Єрусалим. Єрусалим впав у липні 587 або 586 р. до Р.Х., а Седекія потрапив у полон до Вавилону після того, як побачив, як його сини були вбиті на його очах, а йому самому викололи очі (2 Царів 25). У цей час Єрусалим </w:t>
       </w:r>
       <w:r>
         <w:rPr>
@@ -212,7 +224,7 @@
           <w:color w:val="000000"/>
         </w:rPr>
         <w:lastRenderedPageBreak/>
-        <w:t>taken captive, but, again, Nebuchadnezzar left a remnant of poor people to serve as farmers and vinedressers (2 Kings 25:12).</w:t>
+        <w:t>був сплюндрований, храм зруйнований, а всі будинки спалені. Більшість єврейського народу було забрано в полон, але, знову ж таки, Навуходоносор залишив невелику частину бідняків, аби вони працювали хліборобами та виноградарями (2 Царів 25:12).</w:t>
       </w:r>
       <w:r>
         <w:rPr>
@@ -227,7 +239,13 @@
           <w:color w:val="000000"/>
         </w:rPr>
         <w:br/>
-        <w:t>The books of 2 Chronicles and 2 Kings deal with much of the time leading up to fall of both the Northern Kingdom and Judah. They also cover the destruction of Jerusalem by Nebuchadnezzar and the beginning of the Babylonian captivity. Jeremiah was one of the prophets during the time leading up to the fall of Jerusalem and the exile, and Ezekiel and Daniel were written while the Jews were in exile. Ezra deals with the return of the Jews as promised over 70 years before by God through the prophets Jeremiah and Isaiah. The book of Nehemiah also covers the return and rebuilding of Jerusalem after the exile was over.</w:t>
+      </w:r>
+      <w:r>
+        <w:rPr>
+          <w:rFonts w:cs="Calibri"/>
+          <w:color w:val="000000"/>
+        </w:rPr>
+        <w:t>Книги 2 Хронік і 2 Царів описують більшу частину часу, що передував падінню Північного царства та Юдеї. Вони також описують руйнування Єрусалиму Навуходоносором і початок вавилонського полону. Єремія був одним із пророків у період, що передував падінню Єрусалиму та вигнанню, а Єзекіїль та Даниїл були написані, коли євреї перебували у вигнанні. Ездра розповідає про повернення євреїв, обіцяне Богом за 70 років до того через пророків Єремію та Ісаю. Книга Неємії також розповідає про повернення і відбудову Єрусалиму після закінчення вигнання.</w:t>
       </w:r>
       <w:r>
         <w:rPr>
@@ -242,37 +260,13 @@
           <w:color w:val="000000"/>
         </w:rPr>
         <w:br/>
-        <w:t>The Babylonian captivity had one very significant impact on the nation of Israel when it returned to the land—it would never again be corrupted by the idolatry and false gods of the surrounding nations. A revival among Jews took place after the return of the Jews to Israel and the rebuilding of the temple. We see those accounts in Ezra and Nehemiah as the nation would once again return to the God who had delivered them from their enemies.</w:t>
-      </w:r>
-      <w:r>
-        <w:rPr>
-          <w:rFonts w:cs="Calibri"/>
-          <w:color w:val="000000"/>
-        </w:rPr>
-        <w:br/>
-      </w:r>
-      <w:r>
-        <w:rPr>
-          <w:rFonts w:cs="Calibri"/>
-          <w:color w:val="000000"/>
-        </w:rPr>
-        <w:br/>
-        <w:t>Just as God had promised through the prophet Jeremiah, God judged the Babylonians for their sins, and the Babylonian Empire fell to the armies of Persia in 539 BC, once again proving God’s promises to be true.</w:t>
-      </w:r>
-      <w:r>
-        <w:rPr>
-          <w:rFonts w:cs="Calibri"/>
-          <w:color w:val="000000"/>
-        </w:rPr>
-        <w:br/>
-      </w:r>
-      <w:r>
-        <w:rPr>
-          <w:rFonts w:cs="Calibri"/>
-          <w:color w:val="000000"/>
-        </w:rPr>
-        <w:br/>
-        <w:t>The seventy-year period of the Babylonian captivity is an important part of Israel’s history, and Christians should be familiar with it. Like many other Old Testament events, this historical account demonstrates God’s faithfulness to His people, His judgment of sin, and the surety of His promises.</w:t>
+      </w:r>
+      <w:r>
+        <w:rPr>
+          <w:rFonts w:cs="Calibri"/>
+          <w:color w:val="000000"/>
+        </w:rPr>
+        <w:t>Вавилонський полон мав один дуже важливий вплив на ізраїльський народ, коли він повернувся на свою землю - він більше ніколи не буде зіпсований ідолопоклонством і фальшивими богами навколишніх народів. Відродження серед євреїв відбулося після повернення євреїв до Ізраїлю і відбудови храму. Ми бачимо ці розповіді в книгах Ездри та Неємії, як народ знову повертається до Бога, який визволив їх від ворогів.</w:t>
       </w:r>
     </w:p>
     <w:p>
@@ -295,6 +289,54 @@
           <w:rFonts w:cs="Calibri"/>
           <w:color w:val="000000"/>
         </w:rPr>
+        <w:t>Так само, як Бог обіцяв через пророка Єремію, Бог судив вавилонян за їхні гріхи, і Вавилонська імперія впала перед військами Персії в 539 р. до Р.Х., ще раз довівши правдивість Божих обітниць.</w:t>
+      </w:r>
+    </w:p>
+    <w:p>
+      <w:pPr>
+        <w:rPr>
+          <w:rFonts w:cs="Calibri"/>
+          <w:color w:val="000000"/>
+        </w:rPr>
+      </w:pPr>
+    </w:p>
+    <w:p>
+      <w:pPr>
+        <w:rPr>
+          <w:rFonts w:cs="Calibri"/>
+          <w:color w:val="000000"/>
+          <w:lang w:val="uk-UA"/>
+        </w:rPr>
+      </w:pPr>
+      <w:r>
+        <w:rPr>
+          <w:rFonts w:cs="Calibri"/>
+          <w:color w:val="000000"/>
+        </w:rPr>
+        <w:t>Сімдесятирічний період вавилонського полону є важливою частиною історії Ізраїлю, і Християни повинні бути знайомі з нею. Як і багато інших подій Старого Завіту, ця історична розповідь демонструє Божу вірність Своєму народові, Його суд над гріхом і надійність Його обітниць.</w:t>
+      </w:r>
+    </w:p>
+    <w:p>
+      <w:pPr>
+        <w:rPr>
+          <w:rFonts w:cs="Calibri"/>
+          <w:color w:val="000000"/>
+          <w:lang w:val="uk-UA"/>
+        </w:rPr>
+      </w:pPr>
+    </w:p>
+    <w:p>
+      <w:pPr>
+        <w:rPr>
+          <w:rFonts w:cs="Calibri"/>
+          <w:color w:val="000000"/>
+        </w:rPr>
+      </w:pPr>
+      <w:r>
+        <w:rPr>
+          <w:rFonts w:cs="Calibri"/>
+          <w:color w:val="000000"/>
+        </w:rPr>
         <w:t>&lt;a href="</w:t>
       </w:r>
       <w:r>
@@ -330,7 +372,22 @@
           <w:rFonts w:cs="Calibri"/>
           <w:color w:val="000000"/>
         </w:rPr>
-        <w:t>"&gt;English&lt;/a&gt;&lt;br&gt;&lt;br&gt;</w:t>
+        <w:t>"&gt;</w:t>
+      </w:r>
+      <w:r>
+        <w:rPr>
+          <w:rFonts w:cs="Calibri"/>
+          <w:color w:val="000000"/>
+          <w:lang w:val="uk-UA"/>
+        </w:rPr>
+        <w:t>Англійською</w:t>
+      </w:r>
+      <w:r>
+        <w:rPr>
+          <w:rFonts w:cs="Calibri"/>
+          <w:color w:val="000000"/>
+        </w:rPr>
+        <w:t>&lt;/a&gt;&lt;br&gt;&lt;br&gt;</w:t>
       </w:r>
     </w:p>
     <w:sectPr>
@@ -344,7 +401,7 @@
 </file>
 
 <file path=word/numbering.xml><?xml version="1.0" encoding="utf-8"?>
-<w:numbering xmlns:wpc="http://schemas.microsoft.com/office/word/2010/wordprocessingCanvas" xmlns:cx="http://schemas.microsoft.com/office/drawing/2014/chartex" xmlns:cx1="http://schemas.microsoft.com/office/drawing/2015/9/8/chartex" xmlns:cx2="http://schemas.microsoft.com/office/drawing/2015/10/21/chartex" xmlns:cx3="http://schemas.microsoft.com/office/drawing/2016/5/9/chartex" xmlns:cx4="http://schemas.microsoft.com/office/drawing/2016/5/10/chartex" xmlns:cx5="http://schemas.microsoft.com/office/drawing/2016/5/11/chartex" xmlns:cx6="http://schemas.microsoft.com/office/drawing/2016/5/12/chartex" xmlns:cx7="http://schemas.microsoft.com/office/drawing/2016/5/13/chartex" xmlns:cx8="http://schemas.microsoft.com/office/drawing/2016/5/14/chartex" xmlns:mc="http://schemas.openxmlformats.org/markup-compatibility/2006" xmlns:aink="http://schemas.microsoft.com/office/drawing/2016/ink" xmlns:am3d="http://schemas.microsoft.com/office/drawing/2017/model3d" xmlns:o="urn:schemas-microsoft-com:office:office" xmlns:r="http://schemas.openxmlformats.org/officeDocument/2006/relationships" xmlns:m="http://schemas.openxmlformats.org/officeDocument/2006/math" xmlns:v="urn:schemas-microsoft-com:vml" xmlns:wp14="http://schemas.microsoft.com/office/word/2010/wordprocessingDrawing" xmlns:wp="http://schemas.openxmlformats.org/drawingml/2006/wordprocessingDrawing" xmlns:w10="urn:schemas-microsoft-com:office:word" xmlns:w="http://schemas.openxmlformats.org/wordprocessingml/2006/main" xmlns:w14="http://schemas.microsoft.com/office/word/2010/wordml" xmlns:w15="http://schemas.microsoft.com/office/word/2012/wordml" xmlns:w16cid="http://schemas.microsoft.com/office/word/2016/wordml/cid" xmlns:w16se="http://schemas.microsoft.com/office/word/2015/wordml/symex" xmlns:wpg="http://schemas.microsoft.com/office/word/2010/wordprocessingGroup" xmlns:wpi="http://schemas.microsoft.com/office/word/2010/wordprocessingInk" xmlns:wne="http://schemas.microsoft.com/office/word/2006/wordml" xmlns:wps="http://schemas.microsoft.com/office/word/2010/wordprocessingShape" mc:Ignorable="w14 w15 w16se w16cid wp14">
+<w:numbering xmlns:wpc="http://schemas.microsoft.com/office/word/2010/wordprocessingCanvas" xmlns:cx="http://schemas.microsoft.com/office/drawing/2014/chartex" xmlns:cx1="http://schemas.microsoft.com/office/drawing/2015/9/8/chartex" xmlns:cx2="http://schemas.microsoft.com/office/drawing/2015/10/21/chartex" xmlns:cx3="http://schemas.microsoft.com/office/drawing/2016/5/9/chartex" xmlns:cx4="http://schemas.microsoft.com/office/drawing/2016/5/10/chartex" xmlns:cx5="http://schemas.microsoft.com/office/drawing/2016/5/11/chartex" xmlns:cx6="http://schemas.microsoft.com/office/drawing/2016/5/12/chartex" xmlns:cx7="http://schemas.microsoft.com/office/drawing/2016/5/13/chartex" xmlns:cx8="http://schemas.microsoft.com/office/drawing/2016/5/14/chartex" xmlns:mc="http://schemas.openxmlformats.org/markup-compatibility/2006" xmlns:aink="http://schemas.microsoft.com/office/drawing/2016/ink" xmlns:am3d="http://schemas.microsoft.com/office/drawing/2017/model3d" xmlns:o="urn:schemas-microsoft-com:office:office" xmlns:oel="http://schemas.microsoft.com/office/2019/extlst" xmlns:r="http://schemas.openxmlformats.org/officeDocument/2006/relationships" xmlns:m="http://schemas.openxmlformats.org/officeDocument/2006/math" xmlns:v="urn:schemas-microsoft-com:vml" xmlns:wp14="http://schemas.microsoft.com/office/word/2010/wordprocessingDrawing" xmlns:wp="http://schemas.openxmlformats.org/drawingml/2006/wordprocessingDrawing" xmlns:w10="urn:schemas-microsoft-com:office:word" xmlns:w="http://schemas.openxmlformats.org/wordprocessingml/2006/main" xmlns:w14="http://schemas.microsoft.com/office/word/2010/wordml" xmlns:w15="http://schemas.microsoft.com/office/word/2012/wordml" xmlns:w16cex="http://schemas.microsoft.com/office/word/2018/wordml/cex" xmlns:w16cid="http://schemas.microsoft.com/office/word/2016/wordml/cid" xmlns:w16="http://schemas.microsoft.com/office/word/2018/wordml" xmlns:w16du="http://schemas.microsoft.com/office/word/2023/wordml/word16du" xmlns:w16sdtdh="http://schemas.microsoft.com/office/word/2020/wordml/sdtdatahash" xmlns:w16se="http://schemas.microsoft.com/office/word/2015/wordml/symex" xmlns:wpg="http://schemas.microsoft.com/office/word/2010/wordprocessingGroup" xmlns:wpi="http://schemas.microsoft.com/office/word/2010/wordprocessingInk" xmlns:wne="http://schemas.microsoft.com/office/word/2006/wordml" xmlns:wps="http://schemas.microsoft.com/office/word/2010/wordprocessingShape" mc:Ignorable="w14 w15 w16se w16cid w16 w16cex w16sdtdh w16du wp14">
   <w:abstractNum w:abstractNumId="0" w15:restartNumberingAfterBreak="0">
     <w:nsid w:val="FFFFFF1D"/>
     <w:multiLevelType w:val="multilevel"/>
@@ -485,24 +542,24 @@
       </w:rPr>
     </w:lvl>
   </w:abstractNum>
-  <w:num w:numId="1">
+  <w:num w:numId="1" w16cid:durableId="1540777025">
     <w:abstractNumId w:val="0"/>
   </w:num>
 </w:numbering>
 </file>
 
 <file path=word/styles.xml><?xml version="1.0" encoding="utf-8"?>
-<w:styles xmlns:mc="http://schemas.openxmlformats.org/markup-compatibility/2006" xmlns:r="http://schemas.openxmlformats.org/officeDocument/2006/relationships" xmlns:w="http://schemas.openxmlformats.org/wordprocessingml/2006/main" xmlns:w14="http://schemas.microsoft.com/office/word/2010/wordml" xmlns:w15="http://schemas.microsoft.com/office/word/2012/wordml" xmlns:w16cid="http://schemas.microsoft.com/office/word/2016/wordml/cid" xmlns:w16se="http://schemas.microsoft.com/office/word/2015/wordml/symex" mc:Ignorable="w14 w15 w16se w16cid">
+<w:styles xmlns:mc="http://schemas.openxmlformats.org/markup-compatibility/2006" xmlns:r="http://schemas.openxmlformats.org/officeDocument/2006/relationships" xmlns:w="http://schemas.openxmlformats.org/wordprocessingml/2006/main" xmlns:w14="http://schemas.microsoft.com/office/word/2010/wordml" xmlns:w15="http://schemas.microsoft.com/office/word/2012/wordml" xmlns:w16cex="http://schemas.microsoft.com/office/word/2018/wordml/cex" xmlns:w16cid="http://schemas.microsoft.com/office/word/2016/wordml/cid" xmlns:w16="http://schemas.microsoft.com/office/word/2018/wordml" xmlns:w16du="http://schemas.microsoft.com/office/word/2023/wordml/word16du" xmlns:w16sdtdh="http://schemas.microsoft.com/office/word/2020/wordml/sdtdatahash" xmlns:w16se="http://schemas.microsoft.com/office/word/2015/wordml/symex" mc:Ignorable="w14 w15 w16se w16cid w16 w16cex w16sdtdh w16du">
   <w:docDefaults>
     <w:rPrDefault>
       <w:rPr>
         <w:rFonts w:ascii="Calibri" w:eastAsia="Calibri" w:hAnsi="Calibri" w:cs="Times New Roman"/>
-        <w:lang w:val="en-US" w:eastAsia="en-US" w:bidi="ar-SA"/>
+        <w:lang w:val="uk-UA" w:eastAsia="uk-UA" w:bidi="ar-SA"/>
       </w:rPr>
     </w:rPrDefault>
     <w:pPrDefault/>
   </w:docDefaults>
-  <w:latentStyles w:defLockedState="0" w:defUIPriority="99" w:defSemiHidden="0" w:defUnhideWhenUsed="0" w:defQFormat="0" w:count="375">
+  <w:latentStyles w:defLockedState="0" w:defUIPriority="99" w:defSemiHidden="0" w:defUnhideWhenUsed="0" w:defQFormat="0" w:count="376">
     <w:lsdException w:name="Normal" w:uiPriority="0" w:qFormat="1"/>
     <w:lsdException w:name="heading 1" w:uiPriority="9" w:qFormat="1"/>
     <w:lsdException w:name="heading 2" w:semiHidden="1" w:uiPriority="9" w:unhideWhenUsed="1" w:qFormat="1"/>
@@ -878,8 +935,9 @@
     <w:lsdException w:name="Smart Hyperlink" w:semiHidden="1" w:unhideWhenUsed="1"/>
     <w:lsdException w:name="Hashtag" w:semiHidden="1" w:unhideWhenUsed="1"/>
     <w:lsdException w:name="Unresolved Mention" w:semiHidden="1" w:unhideWhenUsed="1"/>
+    <w:lsdException w:name="Smart Link" w:semiHidden="1" w:unhideWhenUsed="1"/>
   </w:latentStyles>
-  <w:style w:type="paragraph" w:default="1" w:styleId="Normal">
+  <w:style w:type="paragraph" w:default="1" w:styleId="a">
     <w:name w:val="Normal"/>
     <w:qFormat/>
     <w:rsid w:val="0072302E"/>
@@ -889,15 +947,16 @@
     <w:rPr>
       <w:sz w:val="22"/>
       <w:szCs w:val="22"/>
+      <w:lang w:val="en-US" w:eastAsia="en-US"/>
     </w:rPr>
   </w:style>
-  <w:style w:type="character" w:default="1" w:styleId="DefaultParagraphFont">
+  <w:style w:type="character" w:default="1" w:styleId="a0">
     <w:name w:val="Default Paragraph Font"/>
     <w:uiPriority w:val="1"/>
     <w:semiHidden/>
     <w:unhideWhenUsed/>
   </w:style>
-  <w:style w:type="table" w:default="1" w:styleId="TableNormal">
+  <w:style w:type="table" w:default="1" w:styleId="a1">
     <w:name w:val="Normal Table"/>
     <w:uiPriority w:val="99"/>
     <w:semiHidden/>
@@ -912,13 +971,13 @@
       </w:tblCellMar>
     </w:tblPr>
   </w:style>
-  <w:style w:type="numbering" w:default="1" w:styleId="NoList">
+  <w:style w:type="numbering" w:default="1" w:styleId="a2">
     <w:name w:val="No List"/>
     <w:uiPriority w:val="99"/>
     <w:semiHidden/>
     <w:unhideWhenUsed/>
   </w:style>
-  <w:style w:type="character" w:styleId="Strong">
+  <w:style w:type="character" w:styleId="a3">
     <w:name w:val="Strong"/>
     <w:uiPriority w:val="22"/>
     <w:qFormat/>
@@ -936,9 +995,10 @@
     <w:rPr>
       <w:sz w:val="22"/>
       <w:szCs w:val="22"/>
+      <w:lang w:val="en-US" w:eastAsia="en-US"/>
     </w:rPr>
   </w:style>
-  <w:style w:type="character" w:styleId="Hyperlink">
+  <w:style w:type="character" w:styleId="a4">
     <w:name w:val="Hyperlink"/>
     <w:uiPriority w:val="99"/>
     <w:unhideWhenUsed/>
@@ -957,15 +1017,15 @@
   </w:style>
   <w:style w:type="character" w:customStyle="1" w:styleId="apple-style-span">
     <w:name w:val="apple-style-span"/>
-    <w:basedOn w:val="DefaultParagraphFont"/>
+    <w:basedOn w:val="a0"/>
     <w:rsid w:val="00933597"/>
   </w:style>
   <w:style w:type="character" w:customStyle="1" w:styleId="apple-converted-space">
     <w:name w:val="apple-converted-space"/>
-    <w:basedOn w:val="DefaultParagraphFont"/>
+    <w:basedOn w:val="a0"/>
     <w:rsid w:val="00933597"/>
   </w:style>
-  <w:style w:type="character" w:styleId="CommentReference">
+  <w:style w:type="character" w:styleId="a5">
     <w:name w:val="annotation reference"/>
     <w:uiPriority w:val="99"/>
     <w:semiHidden/>
@@ -976,10 +1036,10 @@
       <w:szCs w:val="16"/>
     </w:rPr>
   </w:style>
-  <w:style w:type="paragraph" w:styleId="CommentText">
+  <w:style w:type="paragraph" w:styleId="a6">
     <w:name w:val="annotation text"/>
-    <w:basedOn w:val="Normal"/>
-    <w:link w:val="CommentTextChar"/>
+    <w:basedOn w:val="a"/>
+    <w:link w:val="a7"/>
     <w:uiPriority w:val="99"/>
     <w:semiHidden/>
     <w:unhideWhenUsed/>
@@ -989,19 +1049,19 @@
       <w:szCs w:val="20"/>
     </w:rPr>
   </w:style>
-  <w:style w:type="character" w:customStyle="1" w:styleId="CommentTextChar">
-    <w:name w:val="Comment Text Char"/>
-    <w:basedOn w:val="DefaultParagraphFont"/>
-    <w:link w:val="CommentText"/>
+  <w:style w:type="character" w:customStyle="1" w:styleId="a7">
+    <w:name w:val="Текст примітки Знак"/>
+    <w:basedOn w:val="a0"/>
+    <w:link w:val="a6"/>
     <w:uiPriority w:val="99"/>
     <w:semiHidden/>
     <w:rsid w:val="00A55D36"/>
   </w:style>
-  <w:style w:type="paragraph" w:styleId="CommentSubject">
+  <w:style w:type="paragraph" w:styleId="a8">
     <w:name w:val="annotation subject"/>
-    <w:basedOn w:val="CommentText"/>
-    <w:next w:val="CommentText"/>
-    <w:link w:val="CommentSubjectChar"/>
+    <w:basedOn w:val="a6"/>
+    <w:next w:val="a6"/>
+    <w:link w:val="a9"/>
     <w:uiPriority w:val="99"/>
     <w:semiHidden/>
     <w:unhideWhenUsed/>
@@ -1011,9 +1071,9 @@
       <w:bCs/>
     </w:rPr>
   </w:style>
-  <w:style w:type="character" w:customStyle="1" w:styleId="CommentSubjectChar">
-    <w:name w:val="Comment Subject Char"/>
-    <w:link w:val="CommentSubject"/>
+  <w:style w:type="character" w:customStyle="1" w:styleId="a9">
+    <w:name w:val="Тема примітки Знак"/>
+    <w:link w:val="a8"/>
     <w:uiPriority w:val="99"/>
     <w:semiHidden/>
     <w:rsid w:val="00A55D36"/>
@@ -1022,10 +1082,10 @@
       <w:bCs/>
     </w:rPr>
   </w:style>
-  <w:style w:type="paragraph" w:styleId="BalloonText">
+  <w:style w:type="paragraph" w:styleId="aa">
     <w:name w:val="Balloon Text"/>
-    <w:basedOn w:val="Normal"/>
-    <w:link w:val="BalloonTextChar"/>
+    <w:basedOn w:val="a"/>
+    <w:link w:val="ab"/>
     <w:uiPriority w:val="99"/>
     <w:semiHidden/>
     <w:unhideWhenUsed/>
@@ -1039,9 +1099,9 @@
       <w:szCs w:val="16"/>
     </w:rPr>
   </w:style>
-  <w:style w:type="character" w:customStyle="1" w:styleId="BalloonTextChar">
-    <w:name w:val="Balloon Text Char"/>
-    <w:link w:val="BalloonText"/>
+  <w:style w:type="character" w:customStyle="1" w:styleId="ab">
+    <w:name w:val="Текст у виносці Знак"/>
+    <w:link w:val="aa"/>
     <w:uiPriority w:val="99"/>
     <w:semiHidden/>
     <w:rsid w:val="00A55D36"/>
@@ -1051,7 +1111,7 @@
       <w:szCs w:val="16"/>
     </w:rPr>
   </w:style>
-  <w:style w:type="character" w:styleId="Emphasis">
+  <w:style w:type="character" w:styleId="ac">
     <w:name w:val="Emphasis"/>
     <w:uiPriority w:val="20"/>
     <w:qFormat/>

</xml_diff>